<commit_message>
Changes made in the documents after review.
</commit_message>
<xml_diff>
--- a/OpenXC_iOS_Document.docx
+++ b/OpenXC_iOS_Document.docx
@@ -1,6 +1,6 @@
 
 <file path=word/document.xml><?xml version="1.0" encoding="utf-8"?>
-<w:document xmlns:wpc="http://schemas.microsoft.com/office/word/2010/wordprocessingCanvas" xmlns:cx="http://schemas.microsoft.com/office/drawing/2014/chartex" xmlns:cx1="http://schemas.microsoft.com/office/drawing/2015/9/8/chartex" xmlns:mc="http://schemas.openxmlformats.org/markup-compatibility/2006" xmlns:o="urn:schemas-microsoft-com:office:office" xmlns:r="http://schemas.openxmlformats.org/officeDocument/2006/relationships" xmlns:m="http://schemas.openxmlformats.org/officeDocument/2006/math" xmlns:v="urn:schemas-microsoft-com:vml" xmlns:wp14="http://schemas.microsoft.com/office/word/2010/wordprocessingDrawing" xmlns:wp="http://schemas.openxmlformats.org/drawingml/2006/wordprocessingDrawing" xmlns:w10="urn:schemas-microsoft-com:office:word" xmlns:w="http://schemas.openxmlformats.org/wordprocessingml/2006/main" xmlns:w14="http://schemas.microsoft.com/office/word/2010/wordml" xmlns:w15="http://schemas.microsoft.com/office/word/2012/wordml" xmlns:w16se="http://schemas.microsoft.com/office/word/2015/wordml/symex" xmlns:wpg="http://schemas.microsoft.com/office/word/2010/wordprocessingGroup" xmlns:wpi="http://schemas.microsoft.com/office/word/2010/wordprocessingInk" xmlns:wne="http://schemas.microsoft.com/office/word/2006/wordml" xmlns:wps="http://schemas.microsoft.com/office/word/2010/wordprocessingShape" mc:Ignorable="w14 w15 w16se wp14">
+<w:document xmlns:wpc="http://schemas.microsoft.com/office/word/2010/wordprocessingCanvas" xmlns:cx="http://schemas.microsoft.com/office/drawing/2014/chartex" xmlns:cx1="http://schemas.microsoft.com/office/drawing/2015/9/8/chartex" xmlns:cx2="http://schemas.microsoft.com/office/drawing/2015/10/21/chartex" xmlns:cx3="http://schemas.microsoft.com/office/drawing/2016/5/9/chartex" xmlns:cx4="http://schemas.microsoft.com/office/drawing/2016/5/10/chartex" xmlns:cx5="http://schemas.microsoft.com/office/drawing/2016/5/11/chartex" xmlns:cx6="http://schemas.microsoft.com/office/drawing/2016/5/12/chartex" xmlns:cx7="http://schemas.microsoft.com/office/drawing/2016/5/13/chartex" xmlns:cx8="http://schemas.microsoft.com/office/drawing/2016/5/14/chartex" xmlns:mc="http://schemas.openxmlformats.org/markup-compatibility/2006" xmlns:aink="http://schemas.microsoft.com/office/drawing/2016/ink" xmlns:am3d="http://schemas.microsoft.com/office/drawing/2017/model3d" xmlns:o="urn:schemas-microsoft-com:office:office" xmlns:r="http://schemas.openxmlformats.org/officeDocument/2006/relationships" xmlns:m="http://schemas.openxmlformats.org/officeDocument/2006/math" xmlns:v="urn:schemas-microsoft-com:vml" xmlns:wp14="http://schemas.microsoft.com/office/word/2010/wordprocessingDrawing" xmlns:wp="http://schemas.openxmlformats.org/drawingml/2006/wordprocessingDrawing" xmlns:w10="urn:schemas-microsoft-com:office:word" xmlns:w="http://schemas.openxmlformats.org/wordprocessingml/2006/main" xmlns:w14="http://schemas.microsoft.com/office/word/2010/wordml" xmlns:w15="http://schemas.microsoft.com/office/word/2012/wordml" xmlns:w16cid="http://schemas.microsoft.com/office/word/2016/wordml/cid" xmlns:w16se="http://schemas.microsoft.com/office/word/2015/wordml/symex" xmlns:wpg="http://schemas.microsoft.com/office/word/2010/wordprocessingGroup" xmlns:wpi="http://schemas.microsoft.com/office/word/2010/wordprocessingInk" xmlns:wne="http://schemas.microsoft.com/office/word/2006/wordml" xmlns:wps="http://schemas.microsoft.com/office/word/2010/wordprocessingShape" mc:Ignorable="w14 w15 w16se w16cid wp14">
   <w:body>
     <w:p>
       <w:pPr>
@@ -12,6 +12,7 @@
           <w:szCs w:val="56"/>
         </w:rPr>
       </w:pPr>
+      <w:proofErr w:type="spellStart"/>
       <w:r>
         <w:rPr>
           <w:rFonts w:ascii="Cambria" w:hAnsi="Cambria"/>
@@ -19,7 +20,17 @@
           <w:sz w:val="56"/>
           <w:szCs w:val="56"/>
         </w:rPr>
-        <w:t>OpenXC iOS</w:t>
+        <w:t>OpenXC</w:t>
+      </w:r>
+      <w:proofErr w:type="spellEnd"/>
+      <w:r>
+        <w:rPr>
+          <w:rFonts w:ascii="Cambria" w:hAnsi="Cambria"/>
+          <w:b/>
+          <w:sz w:val="56"/>
+          <w:szCs w:val="56"/>
+        </w:rPr>
+        <w:t xml:space="preserve"> iOS</w:t>
       </w:r>
     </w:p>
     <w:p>
@@ -716,7 +727,9 @@
         </w:rPr>
         <w:t>Using VI with iOS</w:t>
       </w:r>
+      <w:bookmarkStart w:id="1" w:name="_GoBack"/>
       <w:bookmarkEnd w:id="0"/>
+      <w:bookmarkEnd w:id="1"/>
     </w:p>
     <w:p/>
     <w:p>
@@ -737,7 +750,57 @@
           <w:szCs w:val="24"/>
           <w:shd w:val="clear" w:color="auto" w:fill="FFFFFF"/>
         </w:rPr>
-        <w:t xml:space="preserve">So you just bought an OpenXC </w:t>
+        <w:t>So,</w:t>
+      </w:r>
+      <w:r>
+        <w:rPr>
+          <w:rFonts w:ascii="Cambria" w:hAnsi="Cambria" w:cs="Helvetica"/>
+          <w:color w:val="333333"/>
+          <w:sz w:val="24"/>
+          <w:szCs w:val="24"/>
+          <w:shd w:val="clear" w:color="auto" w:fill="FFFFFF"/>
+        </w:rPr>
+        <w:t xml:space="preserve"> you just bought an </w:t>
+      </w:r>
+      <w:r>
+        <w:rPr>
+          <w:rFonts w:ascii="Cambria" w:hAnsi="Cambria" w:cs="Helvetica"/>
+          <w:color w:val="333333"/>
+          <w:sz w:val="24"/>
+          <w:szCs w:val="24"/>
+          <w:shd w:val="clear" w:color="auto" w:fill="FFFFFF"/>
+        </w:rPr>
+        <w:t>o</w:t>
+      </w:r>
+      <w:r>
+        <w:rPr>
+          <w:rFonts w:ascii="Cambria" w:hAnsi="Cambria" w:cs="Helvetica"/>
+          <w:color w:val="333333"/>
+          <w:sz w:val="24"/>
+          <w:szCs w:val="24"/>
+          <w:shd w:val="clear" w:color="auto" w:fill="FFFFFF"/>
+        </w:rPr>
+        <w:t>pen</w:t>
+      </w:r>
+      <w:r>
+        <w:rPr>
+          <w:rFonts w:ascii="Cambria" w:hAnsi="Cambria" w:cs="Helvetica"/>
+          <w:color w:val="333333"/>
+          <w:sz w:val="24"/>
+          <w:szCs w:val="24"/>
+          <w:shd w:val="clear" w:color="auto" w:fill="FFFFFF"/>
+        </w:rPr>
+        <w:t>xc</w:t>
+      </w:r>
+      <w:r>
+        <w:rPr>
+          <w:rFonts w:ascii="Cambria" w:hAnsi="Cambria" w:cs="Helvetica"/>
+          <w:color w:val="333333"/>
+          <w:sz w:val="24"/>
+          <w:szCs w:val="24"/>
+          <w:shd w:val="clear" w:color="auto" w:fill="FFFFFF"/>
+        </w:rPr>
+        <w:t xml:space="preserve"> </w:t>
       </w:r>
       <w:r>
         <w:rPr>
@@ -842,8 +905,7 @@
           <w:u w:val="none"/>
         </w:rPr>
       </w:pPr>
-      <w:hyperlink r:id="rId7" w:anchor="enabler" w:history="1">
-        <w:bookmarkStart w:id="1" w:name="_Toc465427568"/>
+      <w:hyperlink r:id="rId7" w:history="1">
         <w:r>
           <w:rPr>
             <w:rStyle w:val="Hyperlink"/>
@@ -855,9 +917,8 @@
             <w:szCs w:val="36"/>
             <w:u w:val="none"/>
           </w:rPr>
-          <w:t>Install the OpenXC Enabler</w:t>
+          <w:t>Install the openxc-ios-library</w:t>
         </w:r>
-        <w:bookmarkEnd w:id="1"/>
       </w:hyperlink>
     </w:p>
     <w:p/>
@@ -880,7 +941,61 @@
           <w:sz w:val="21"/>
           <w:szCs w:val="21"/>
         </w:rPr>
-        <w:t xml:space="preserve">iOS OpenXC Enabler application is available on GitHub in the </w:t>
+        <w:t xml:space="preserve">iOS </w:t>
+      </w:r>
+      <w:r>
+        <w:rPr>
+          <w:rFonts w:ascii="Cambria" w:hAnsi="Cambria" w:cs="Helvetica"/>
+          <w:color w:val="333333"/>
+          <w:sz w:val="21"/>
+          <w:szCs w:val="21"/>
+        </w:rPr>
+        <w:t>o</w:t>
+      </w:r>
+      <w:r>
+        <w:rPr>
+          <w:rFonts w:ascii="Cambria" w:hAnsi="Cambria" w:cs="Helvetica"/>
+          <w:color w:val="333333"/>
+          <w:sz w:val="21"/>
+          <w:szCs w:val="21"/>
+        </w:rPr>
+        <w:t>pen</w:t>
+      </w:r>
+      <w:r>
+        <w:rPr>
+          <w:rFonts w:ascii="Cambria" w:hAnsi="Cambria" w:cs="Helvetica"/>
+          <w:color w:val="333333"/>
+          <w:sz w:val="21"/>
+          <w:szCs w:val="21"/>
+        </w:rPr>
+        <w:t>xc</w:t>
+      </w:r>
+      <w:r>
+        <w:rPr>
+          <w:rFonts w:ascii="Cambria" w:hAnsi="Cambria" w:cs="Helvetica"/>
+          <w:color w:val="333333"/>
+          <w:sz w:val="21"/>
+          <w:szCs w:val="21"/>
+        </w:rPr>
+        <w:t xml:space="preserve"> </w:t>
+      </w:r>
+      <w:r>
+        <w:rPr>
+          <w:rFonts w:ascii="Cambria" w:hAnsi="Cambria" w:cs="Helvetica"/>
+          <w:color w:val="333333"/>
+          <w:sz w:val="21"/>
+          <w:szCs w:val="21"/>
+        </w:rPr>
+        <w:t>demo</w:t>
+      </w:r>
+      <w:r>
+        <w:rPr>
+          <w:rFonts w:ascii="Cambria" w:hAnsi="Cambria" w:cs="Helvetica"/>
+          <w:color w:val="333333"/>
+          <w:sz w:val="21"/>
+          <w:szCs w:val="21"/>
+        </w:rPr>
+        <w:t xml:space="preserve"> application is available on GitHub in the </w:t>
       </w:r>
       <w:hyperlink r:id="rId8" w:history="1">
         <w:r>
@@ -890,7 +1005,7 @@
             <w:sz w:val="21"/>
             <w:szCs w:val="21"/>
           </w:rPr>
-          <w:t>openxc-ios-app-demo</w:t>
+          <w:t>openxc-ios-library</w:t>
         </w:r>
       </w:hyperlink>
       <w:r>
@@ -927,29 +1042,29 @@
     </w:p>
     <w:p>
       <w:pPr>
-        <w:pStyle w:val="NormalWeb"/>
+        <w:pStyle w:val="ListParagraph"/>
         <w:numPr>
           <w:ilvl w:val="0"/>
           <w:numId w:val="1"/>
         </w:numPr>
-        <w:shd w:val="clear" w:color="auto" w:fill="FFFFFF"/>
-        <w:spacing w:before="0" w:beforeAutospacing="0" w:after="150" w:afterAutospacing="0"/>
-        <w:rPr>
-          <w:rFonts w:ascii="Cambria" w:hAnsi="Cambria" w:cs="Helvetica"/>
-          <w:color w:val="333333"/>
-          <w:sz w:val="21"/>
-          <w:szCs w:val="21"/>
-        </w:rPr>
-      </w:pPr>
-      <w:r>
-        <w:rPr>
-          <w:rFonts w:ascii="Cambria" w:hAnsi="Cambria" w:cs="Helvetica"/>
-          <w:color w:val="333333"/>
-          <w:sz w:val="21"/>
-          <w:szCs w:val="21"/>
-        </w:rPr>
-        <w:t>Open the OpenXC Enabler App on XCode (</w:t>
-      </w:r>
+      </w:pPr>
+      <w:r>
+        <w:t xml:space="preserve">Install XCode 8 or latest in your machine if not </w:t>
+      </w:r>
+      <w:proofErr w:type="gramStart"/>
+      <w:r>
+        <w:t>installed.</w:t>
+      </w:r>
+      <w:r>
+        <w:rPr>
+          <w:rFonts w:ascii="Cambria" w:hAnsi="Cambria" w:cs="Helvetica"/>
+          <w:color w:val="333333"/>
+          <w:sz w:val="21"/>
+          <w:szCs w:val="21"/>
+        </w:rPr>
+        <w:t>(</w:t>
+      </w:r>
+      <w:proofErr w:type="gramEnd"/>
       <w:hyperlink r:id="rId9" w:history="1">
         <w:r>
           <w:rPr>
@@ -973,227 +1088,152 @@
     </w:p>
     <w:p>
       <w:pPr>
-        <w:pStyle w:val="NormalWeb"/>
+        <w:pStyle w:val="ListParagraph"/>
         <w:numPr>
           <w:ilvl w:val="0"/>
           <w:numId w:val="1"/>
         </w:numPr>
-        <w:shd w:val="clear" w:color="auto" w:fill="FFFFFF"/>
-        <w:spacing w:before="0" w:beforeAutospacing="0" w:after="150" w:afterAutospacing="0"/>
-        <w:rPr>
-          <w:rFonts w:ascii="Cambria" w:hAnsi="Cambria" w:cs="Helvetica"/>
-          <w:color w:val="333333"/>
-          <w:sz w:val="21"/>
-          <w:szCs w:val="21"/>
-        </w:rPr>
-      </w:pPr>
-      <w:r>
-        <w:rPr>
-          <w:rFonts w:ascii="Cambria" w:hAnsi="Cambria" w:cs="Helvetica"/>
-          <w:color w:val="333333"/>
-          <w:sz w:val="21"/>
-          <w:szCs w:val="21"/>
-        </w:rPr>
-        <w:t xml:space="preserve">Add </w:t>
-      </w:r>
-      <w:hyperlink r:id="rId10" w:history="1">
-        <w:r>
-          <w:rPr>
-            <w:rStyle w:val="Hyperlink"/>
-            <w:rFonts w:ascii="Cambria" w:hAnsi="Cambria" w:cs="Helvetica"/>
-            <w:sz w:val="21"/>
-            <w:szCs w:val="21"/>
-          </w:rPr>
-          <w:t>openx-ios-</w:t>
-        </w:r>
-        <w:r>
-          <w:rPr>
-            <w:rStyle w:val="Hyperlink"/>
-            <w:rFonts w:ascii="Cambria" w:hAnsi="Cambria" w:cs="Helvetica"/>
-            <w:sz w:val="21"/>
-            <w:szCs w:val="21"/>
-          </w:rPr>
-          <w:t>framework</w:t>
-        </w:r>
-      </w:hyperlink>
-      <w:r>
-        <w:rPr>
-          <w:rFonts w:ascii="Cambria" w:hAnsi="Cambria" w:cs="Helvetica"/>
-          <w:color w:val="333333"/>
-          <w:sz w:val="21"/>
-          <w:szCs w:val="21"/>
-        </w:rPr>
-        <w:t xml:space="preserve"> in the enabler project </w:t>
-      </w:r>
-    </w:p>
-    <w:p>
-      <w:pPr>
-        <w:pStyle w:val="NormalWeb"/>
+      </w:pPr>
+      <w:r>
+        <w:t>Create an empty folder on your machine and name it accordingly.</w:t>
+      </w:r>
+    </w:p>
+    <w:p>
+      <w:pPr>
+        <w:pStyle w:val="ListParagraph"/>
         <w:numPr>
           <w:ilvl w:val="0"/>
           <w:numId w:val="1"/>
         </w:numPr>
-        <w:shd w:val="clear" w:color="auto" w:fill="FFFFFF"/>
-        <w:spacing w:before="0" w:beforeAutospacing="0" w:after="150" w:afterAutospacing="0"/>
-        <w:rPr>
-          <w:rFonts w:ascii="Cambria" w:hAnsi="Cambria" w:cs="Helvetica"/>
-          <w:color w:val="333333"/>
-          <w:sz w:val="21"/>
-          <w:szCs w:val="21"/>
-        </w:rPr>
-      </w:pPr>
-      <w:r>
-        <w:rPr>
-          <w:rFonts w:ascii="Cambria" w:hAnsi="Cambria" w:cs="Helvetica"/>
-          <w:color w:val="333333"/>
-          <w:sz w:val="21"/>
-          <w:szCs w:val="21"/>
-        </w:rPr>
-        <w:t>This will also add protobuf framework being a submodule</w:t>
-      </w:r>
-    </w:p>
-    <w:p>
-      <w:pPr>
-        <w:pStyle w:val="NormalWeb"/>
+      </w:pPr>
+      <w:r>
+        <w:t>Open terminal and go to that folder “</w:t>
+      </w:r>
+      <w:r>
+        <w:rPr>
+          <w:b/>
+        </w:rPr>
+        <w:t>cd &lt;folder Path&gt;</w:t>
+      </w:r>
+      <w:r>
+        <w:t>”.</w:t>
+      </w:r>
+    </w:p>
+    <w:p>
+      <w:pPr>
+        <w:pStyle w:val="ListParagraph"/>
         <w:numPr>
           <w:ilvl w:val="0"/>
           <w:numId w:val="1"/>
         </w:numPr>
-        <w:shd w:val="clear" w:color="auto" w:fill="FFFFFF"/>
-        <w:spacing w:before="0" w:beforeAutospacing="0" w:after="150" w:afterAutospacing="0"/>
-        <w:rPr>
-          <w:rFonts w:ascii="Cambria" w:hAnsi="Cambria" w:cs="Helvetica"/>
-          <w:color w:val="333333"/>
-          <w:sz w:val="21"/>
-          <w:szCs w:val="21"/>
-        </w:rPr>
-      </w:pPr>
-      <w:r>
-        <w:rPr>
-          <w:rFonts w:ascii="Cambria" w:hAnsi="Cambria" w:cs="Helvetica"/>
-          <w:color w:val="333333"/>
-          <w:sz w:val="21"/>
-          <w:szCs w:val="21"/>
-        </w:rPr>
-        <w:t xml:space="preserve">Add these frameworks in </w:t>
-      </w:r>
-      <w:r>
-        <w:rPr>
-          <w:rFonts w:ascii="Cambria" w:hAnsi="Cambria" w:cs="Helvetica"/>
-          <w:i/>
-          <w:color w:val="333333"/>
-          <w:sz w:val="21"/>
-          <w:szCs w:val="21"/>
-        </w:rPr>
-        <w:t xml:space="preserve">“embedded </w:t>
-      </w:r>
-      <w:r>
-        <w:rPr>
-          <w:rFonts w:ascii="Cambria" w:hAnsi="Cambria" w:cs="Helvetica"/>
-          <w:i/>
-          <w:color w:val="333333"/>
-          <w:sz w:val="21"/>
-          <w:szCs w:val="21"/>
-        </w:rPr>
-        <w:t>binaries”</w:t>
-      </w:r>
-      <w:r>
-        <w:rPr>
-          <w:rFonts w:ascii="Cambria" w:hAnsi="Cambria" w:cs="Helvetica"/>
-          <w:color w:val="333333"/>
-          <w:sz w:val="21"/>
-          <w:szCs w:val="21"/>
-        </w:rPr>
-        <w:t xml:space="preserve"> section</w:t>
-      </w:r>
-      <w:r>
-        <w:rPr>
-          <w:rFonts w:ascii="Cambria" w:hAnsi="Cambria" w:cs="Helvetica"/>
-          <w:color w:val="333333"/>
-          <w:sz w:val="21"/>
-          <w:szCs w:val="21"/>
-        </w:rPr>
-        <w:t xml:space="preserve"> </w:t>
-      </w:r>
-      <w:r>
-        <w:rPr>
-          <w:rFonts w:ascii="Cambria" w:hAnsi="Cambria" w:cs="Helvetica"/>
-          <w:color w:val="333333"/>
-          <w:sz w:val="21"/>
-          <w:szCs w:val="21"/>
-        </w:rPr>
-        <w:t>in project settings</w:t>
-      </w:r>
-    </w:p>
-    <w:p>
-      <w:pPr>
-        <w:pStyle w:val="NormalWeb"/>
+      </w:pPr>
+      <w:r>
+        <w:t>Copy the link from GitHub which you want to clone (master or next) branch.</w:t>
+      </w:r>
+    </w:p>
+    <w:p>
+      <w:pPr>
+        <w:pStyle w:val="ListParagraph"/>
         <w:numPr>
           <w:ilvl w:val="0"/>
           <w:numId w:val="1"/>
         </w:numPr>
-        <w:shd w:val="clear" w:color="auto" w:fill="FFFFFF"/>
-        <w:spacing w:before="0" w:beforeAutospacing="0" w:after="150" w:afterAutospacing="0"/>
-        <w:rPr>
-          <w:rFonts w:ascii="Cambria" w:hAnsi="Cambria" w:cs="Helvetica"/>
-          <w:color w:val="333333"/>
-          <w:sz w:val="21"/>
-          <w:szCs w:val="21"/>
-        </w:rPr>
-      </w:pPr>
-      <w:r>
-        <w:rPr>
-          <w:rFonts w:ascii="Cambria" w:hAnsi="Cambria" w:cs="Helvetica"/>
-          <w:color w:val="333333"/>
-          <w:sz w:val="21"/>
-          <w:szCs w:val="21"/>
-        </w:rPr>
-        <w:t xml:space="preserve">Add CoreBluetooth framework in your application &amp; also in </w:t>
-      </w:r>
-      <w:r>
-        <w:rPr>
-          <w:rFonts w:ascii="Cambria" w:hAnsi="Cambria" w:cs="Helvetica"/>
-          <w:i/>
-          <w:color w:val="333333"/>
-          <w:sz w:val="21"/>
-          <w:szCs w:val="21"/>
-        </w:rPr>
-        <w:t>“embedded binaries”</w:t>
-      </w:r>
-      <w:r>
-        <w:rPr>
-          <w:rFonts w:ascii="Cambria" w:hAnsi="Cambria" w:cs="Helvetica"/>
-          <w:color w:val="333333"/>
-          <w:sz w:val="21"/>
-          <w:szCs w:val="21"/>
-        </w:rPr>
-        <w:t xml:space="preserve"> section</w:t>
-      </w:r>
-    </w:p>
-    <w:p>
-      <w:pPr>
-        <w:pStyle w:val="NormalWeb"/>
+      </w:pPr>
+      <w:r>
+        <w:t>Use command in terminal</w:t>
+      </w:r>
+      <w:r>
+        <w:rPr>
+          <w:b/>
+        </w:rPr>
+        <w:t xml:space="preserve"> “git clone &lt;link&gt;”</w:t>
+      </w:r>
+      <w:r>
+        <w:t xml:space="preserve"> and press enter. </w:t>
+      </w:r>
+      <w:r>
+        <w:t>It</w:t>
+      </w:r>
+      <w:r>
+        <w:t xml:space="preserve"> will start cloning the project inside your folder.</w:t>
+      </w:r>
+    </w:p>
+    <w:p>
+      <w:pPr>
+        <w:pStyle w:val="ListParagraph"/>
         <w:numPr>
           <w:ilvl w:val="0"/>
           <w:numId w:val="1"/>
         </w:numPr>
-        <w:shd w:val="clear" w:color="auto" w:fill="FFFFFF"/>
-        <w:spacing w:before="0" w:beforeAutospacing="0" w:after="150" w:afterAutospacing="0"/>
-        <w:rPr>
-          <w:rFonts w:ascii="Cambria" w:hAnsi="Cambria" w:cs="Helvetica"/>
-          <w:color w:val="333333"/>
-          <w:sz w:val="21"/>
-          <w:szCs w:val="21"/>
-        </w:rPr>
-      </w:pPr>
-      <w:r>
-        <w:rPr>
-          <w:rFonts w:ascii="Cambria" w:hAnsi="Cambria" w:cs="Helvetica"/>
-          <w:color w:val="333333"/>
-          <w:sz w:val="21"/>
-          <w:szCs w:val="21"/>
-        </w:rPr>
-        <w:t>Modify profile settings to use your provisioning profile and update the bundle identifier accordingly</w:t>
+      </w:pPr>
+      <w:r>
+        <w:t xml:space="preserve">After cloning go to openxc-ios-library Example folder </w:t>
+      </w:r>
+      <w:r>
+        <w:rPr>
+          <w:b/>
+        </w:rPr>
+        <w:t>“cd openxc-ios-library/Example”</w:t>
+      </w:r>
+      <w:r>
+        <w:t>.</w:t>
+      </w:r>
+    </w:p>
+    <w:p>
+      <w:pPr>
+        <w:pStyle w:val="ListParagraph"/>
+        <w:numPr>
+          <w:ilvl w:val="0"/>
+          <w:numId w:val="1"/>
+        </w:numPr>
+      </w:pPr>
+      <w:r>
+        <w:t xml:space="preserve">If necessary, install cocoapods using </w:t>
+      </w:r>
+      <w:r>
+        <w:rPr>
+          <w:b/>
+        </w:rPr>
+        <w:t>“sudo gem install cocoapods”</w:t>
+      </w:r>
+      <w:r>
+        <w:rPr>
+          <w:b/>
+        </w:rPr>
+        <w:t>.</w:t>
+      </w:r>
+    </w:p>
+    <w:p>
+      <w:pPr>
+        <w:pStyle w:val="ListParagraph"/>
+        <w:numPr>
+          <w:ilvl w:val="0"/>
+          <w:numId w:val="1"/>
+        </w:numPr>
+      </w:pPr>
+      <w:r>
+        <w:t xml:space="preserve">Run </w:t>
+      </w:r>
+      <w:r>
+        <w:rPr>
+          <w:b/>
+        </w:rPr>
+        <w:t>“pod install”</w:t>
+      </w:r>
+      <w:r>
+        <w:t xml:space="preserve"> from terminal. Note: May take a while.</w:t>
+      </w:r>
+    </w:p>
+    <w:p>
+      <w:pPr>
+        <w:pStyle w:val="ListParagraph"/>
+        <w:numPr>
+          <w:ilvl w:val="0"/>
+          <w:numId w:val="1"/>
+        </w:numPr>
+      </w:pPr>
+      <w:r>
+        <w:t xml:space="preserve">Open. xcworkspace file and run the app in device or simulator. </w:t>
       </w:r>
     </w:p>
     <w:p>
@@ -1258,7 +1298,7 @@
           <w:u w:val="none"/>
         </w:rPr>
       </w:pPr>
-      <w:hyperlink r:id="rId11" w:anchor="contributor" w:history="1">
+      <w:hyperlink r:id="rId10" w:anchor="contributor" w:history="1">
         <w:bookmarkStart w:id="2" w:name="_Toc465427569"/>
         <w:r>
           <w:rPr>
@@ -1308,7 +1348,7 @@
         </w:rPr>
         <w:t> </w:t>
       </w:r>
-      <w:hyperlink r:id="rId12" w:history="1">
+      <w:hyperlink r:id="rId11" w:history="1">
         <w:r>
           <w:rPr>
             <w:rStyle w:val="Hyperlink"/>
@@ -1316,11 +1356,20 @@
             <w:sz w:val="21"/>
             <w:szCs w:val="21"/>
           </w:rPr>
-          <w:t>openxc-ios-framework </w:t>
+          <w:t>openxc-ios-library</w:t>
         </w:r>
       </w:hyperlink>
       <w:r>
         <w:rPr>
+          <w:rStyle w:val="Hyperlink"/>
+          <w:rFonts w:ascii="Cambria" w:hAnsi="Cambria" w:cs="Helvetica"/>
+          <w:sz w:val="21"/>
+          <w:szCs w:val="21"/>
+        </w:rPr>
+        <w:t xml:space="preserve"> </w:t>
+      </w:r>
+      <w:r>
+        <w:rPr>
           <w:rFonts w:ascii="Cambria" w:hAnsi="Cambria" w:cs="Helvetica"/>
           <w:color w:val="333333"/>
           <w:sz w:val="21"/>
@@ -1338,7 +1387,7 @@
         </w:rPr>
         <w:t> </w:t>
       </w:r>
-      <w:hyperlink r:id="rId13" w:history="1">
+      <w:hyperlink r:id="rId12" w:history="1">
         <w:r>
           <w:rPr>
             <w:rStyle w:val="Hyperlink"/>
@@ -1411,26 +1460,7 @@
           <w:szCs w:val="19"/>
           <w:shd w:val="clear" w:color="auto" w:fill="F9F2F4"/>
         </w:rPr>
-        <w:t>openxc-ios-framework</w:t>
-      </w:r>
-      <w:r>
-        <w:rPr>
-          <w:rStyle w:val="apple-converted-space"/>
-          <w:rFonts w:ascii="Cambria" w:hAnsi="Cambria" w:cs="Helvetica"/>
-          <w:color w:val="333333"/>
-          <w:sz w:val="21"/>
-          <w:szCs w:val="21"/>
-        </w:rPr>
-        <w:t> </w:t>
-      </w:r>
-      <w:r>
-        <w:rPr>
-          <w:rFonts w:ascii="Cambria" w:hAnsi="Cambria" w:cs="Helvetica"/>
-          <w:color w:val="333333"/>
-          <w:sz w:val="21"/>
-          <w:szCs w:val="21"/>
-        </w:rPr>
-        <w:t xml:space="preserve">library, open the project in XCode. This should have </w:t>
+        <w:t>openxc-ios-</w:t>
       </w:r>
       <w:r>
         <w:rPr>
@@ -1441,16 +1471,63 @@
           <w:szCs w:val="19"/>
           <w:shd w:val="clear" w:color="auto" w:fill="F9F2F4"/>
         </w:rPr>
-        <w:t>protobuf framework</w:t>
-      </w:r>
-      <w:r>
-        <w:rPr>
-          <w:rFonts w:ascii="Cambria" w:hAnsi="Cambria" w:cs="Helvetica"/>
-          <w:color w:val="333333"/>
-          <w:sz w:val="21"/>
-          <w:szCs w:val="21"/>
-        </w:rPr>
-        <w:t xml:space="preserve"> as submodule </w:t>
+        <w:t>library</w:t>
+      </w:r>
+      <w:r>
+        <w:rPr>
+          <w:rFonts w:ascii="Cambria" w:hAnsi="Cambria" w:cs="Helvetica"/>
+          <w:color w:val="333333"/>
+          <w:sz w:val="21"/>
+          <w:szCs w:val="21"/>
+        </w:rPr>
+        <w:t xml:space="preserve">, open </w:t>
+      </w:r>
+      <w:r>
+        <w:rPr>
+          <w:rFonts w:ascii="Cambria" w:hAnsi="Cambria" w:cs="Helvetica"/>
+          <w:color w:val="333333"/>
+          <w:sz w:val="21"/>
+          <w:szCs w:val="21"/>
+        </w:rPr>
+        <w:t>the. xcworkspace</w:t>
+      </w:r>
+      <w:r>
+        <w:rPr>
+          <w:rFonts w:ascii="Cambria" w:hAnsi="Cambria" w:cs="Helvetica"/>
+          <w:color w:val="333333"/>
+          <w:sz w:val="21"/>
+          <w:szCs w:val="21"/>
+        </w:rPr>
+        <w:t xml:space="preserve"> inside Example</w:t>
+      </w:r>
+      <w:r>
+        <w:rPr>
+          <w:rFonts w:ascii="Cambria" w:hAnsi="Cambria" w:cs="Helvetica"/>
+          <w:color w:val="333333"/>
+          <w:sz w:val="21"/>
+          <w:szCs w:val="21"/>
+        </w:rPr>
+        <w:t xml:space="preserve"> in XCode. This should have </w:t>
+      </w:r>
+      <w:r>
+        <w:rPr>
+          <w:rStyle w:val="HTMLCode"/>
+          <w:rFonts w:ascii="Cambria" w:eastAsiaTheme="majorEastAsia" w:hAnsi="Cambria" w:cs="Consolas"/>
+          <w:color w:val="C7254E"/>
+          <w:sz w:val="19"/>
+          <w:szCs w:val="19"/>
+          <w:shd w:val="clear" w:color="auto" w:fill="F9F2F4"/>
+        </w:rPr>
+        <w:t xml:space="preserve">openxc-framework, protobuf, HockeyApp  </w:t>
+      </w:r>
+      <w:r>
+        <w:rPr>
+          <w:rFonts w:ascii="Cambria" w:hAnsi="Cambria" w:cs="Helvetica"/>
+          <w:color w:val="333333"/>
+          <w:sz w:val="21"/>
+          <w:szCs w:val="21"/>
+        </w:rPr>
+        <w:t>as part of project and other ios framework also.</w:t>
       </w:r>
     </w:p>
     <w:p>
@@ -1481,7 +1558,43 @@
           <w:sz w:val="21"/>
           <w:szCs w:val="21"/>
         </w:rPr>
-        <w:t xml:space="preserve">nce you have the library set up, you can start writing your first OpenXC app using </w:t>
+        <w:t xml:space="preserve">nce you have the library set up, you can start writing your first </w:t>
+      </w:r>
+      <w:r>
+        <w:rPr>
+          <w:rFonts w:ascii="Cambria" w:hAnsi="Cambria" w:cs="Helvetica"/>
+          <w:color w:val="333333"/>
+          <w:sz w:val="21"/>
+          <w:szCs w:val="21"/>
+        </w:rPr>
+        <w:t>o</w:t>
+      </w:r>
+      <w:r>
+        <w:rPr>
+          <w:rFonts w:ascii="Cambria" w:hAnsi="Cambria" w:cs="Helvetica"/>
+          <w:color w:val="333333"/>
+          <w:sz w:val="21"/>
+          <w:szCs w:val="21"/>
+        </w:rPr>
+        <w:t>pen</w:t>
+      </w:r>
+      <w:r>
+        <w:rPr>
+          <w:rFonts w:ascii="Cambria" w:hAnsi="Cambria" w:cs="Helvetica"/>
+          <w:color w:val="333333"/>
+          <w:sz w:val="21"/>
+          <w:szCs w:val="21"/>
+        </w:rPr>
+        <w:t>xc</w:t>
+      </w:r>
+      <w:r>
+        <w:rPr>
+          <w:rFonts w:ascii="Cambria" w:hAnsi="Cambria" w:cs="Helvetica"/>
+          <w:color w:val="333333"/>
+          <w:sz w:val="21"/>
+          <w:szCs w:val="21"/>
+        </w:rPr>
+        <w:t xml:space="preserve"> app using </w:t>
       </w:r>
       <w:r>
         <w:rPr>
@@ -1572,7 +1685,6 @@
           <w:sz w:val="36"/>
           <w:szCs w:val="36"/>
         </w:rPr>
-        <w:lastRenderedPageBreak/>
         <w:t>App Tutorial</w:t>
       </w:r>
       <w:bookmarkEnd w:id="3"/>
@@ -1597,7 +1709,43 @@
           <w:sz w:val="21"/>
           <w:szCs w:val="21"/>
         </w:rPr>
-        <w:t xml:space="preserve">This tutorial assumes you have a working knowledge of how to create an iOS application. Setting up the development environment and understanding iOS fundamentals is outside the scope of OpenXC, </w:t>
+        <w:t xml:space="preserve">This tutorial assumes you have a working knowledge of how to create an iOS application. Setting up the development environment and understanding iOS fundamentals is outside the scope of </w:t>
+      </w:r>
+      <w:r>
+        <w:rPr>
+          <w:rFonts w:ascii="Cambria" w:hAnsi="Cambria" w:cs="Helvetica"/>
+          <w:color w:val="333333"/>
+          <w:sz w:val="21"/>
+          <w:szCs w:val="21"/>
+        </w:rPr>
+        <w:t>o</w:t>
+      </w:r>
+      <w:r>
+        <w:rPr>
+          <w:rFonts w:ascii="Cambria" w:hAnsi="Cambria" w:cs="Helvetica"/>
+          <w:color w:val="333333"/>
+          <w:sz w:val="21"/>
+          <w:szCs w:val="21"/>
+        </w:rPr>
+        <w:t>pen</w:t>
+      </w:r>
+      <w:r>
+        <w:rPr>
+          <w:rFonts w:ascii="Cambria" w:hAnsi="Cambria" w:cs="Helvetica"/>
+          <w:color w:val="333333"/>
+          <w:sz w:val="21"/>
+          <w:szCs w:val="21"/>
+        </w:rPr>
+        <w:t>xc</w:t>
+      </w:r>
+      <w:r>
+        <w:rPr>
+          <w:rFonts w:ascii="Cambria" w:hAnsi="Cambria" w:cs="Helvetica"/>
+          <w:color w:val="333333"/>
+          <w:sz w:val="21"/>
+          <w:szCs w:val="21"/>
+        </w:rPr>
+        <w:t xml:space="preserve">, </w:t>
       </w:r>
       <w:r>
         <w:rPr>
@@ -1627,7 +1775,7 @@
         </w:rPr>
         <w:t> </w:t>
       </w:r>
-      <w:hyperlink r:id="rId14" w:history="1">
+      <w:hyperlink r:id="rId13" w:history="1">
         <w:r>
           <w:rPr>
             <w:rStyle w:val="Hyperlink"/>
@@ -1726,7 +1874,7 @@
         </w:rPr>
         <w:t> </w:t>
       </w:r>
-      <w:hyperlink r:id="rId15" w:history="1">
+      <w:hyperlink r:id="rId14" w:history="1">
         <w:r>
           <w:rPr>
             <w:rStyle w:val="Hyperlink"/>
@@ -1754,7 +1902,25 @@
           <w:sz w:val="21"/>
           <w:szCs w:val="21"/>
         </w:rPr>
-        <w:t xml:space="preserve">from GitHub (click the “ZIP” button on the right hand column or </w:t>
+        <w:t xml:space="preserve">from GitHub (click the “ZIP” button on the </w:t>
+      </w:r>
+      <w:r>
+        <w:rPr>
+          <w:rFonts w:ascii="Cambria" w:hAnsi="Cambria" w:cs="Helvetica"/>
+          <w:color w:val="333333"/>
+          <w:sz w:val="21"/>
+          <w:szCs w:val="21"/>
+        </w:rPr>
+        <w:t>right-hand</w:t>
+      </w:r>
+      <w:r>
+        <w:rPr>
+          <w:rFonts w:ascii="Cambria" w:hAnsi="Cambria" w:cs="Helvetica"/>
+          <w:color w:val="333333"/>
+          <w:sz w:val="21"/>
+          <w:szCs w:val="21"/>
+        </w:rPr>
+        <w:t xml:space="preserve"> column or </w:t>
       </w:r>
       <w:r>
         <w:rPr>
@@ -1765,8 +1931,6 @@
         </w:rPr>
         <w:t>clone in</w:t>
       </w:r>
-      <w:bookmarkStart w:id="5" w:name="_GoBack"/>
-      <w:bookmarkEnd w:id="5"/>
       <w:r>
         <w:rPr>
           <w:rFonts w:ascii="Cambria" w:hAnsi="Cambria" w:cs="Helvetica"/>
@@ -1800,34 +1964,6 @@
           <w:szCs w:val="21"/>
         </w:rPr>
         <w:t>Open the project with XCode.</w:t>
-      </w:r>
-    </w:p>
-    <w:p>
-      <w:pPr>
-        <w:numPr>
-          <w:ilvl w:val="0"/>
-          <w:numId w:val="2"/>
-        </w:numPr>
-        <w:shd w:val="clear" w:color="auto" w:fill="FFFFFF"/>
-        <w:spacing w:before="100" w:beforeAutospacing="1" w:after="100" w:afterAutospacing="1" w:line="240" w:lineRule="auto"/>
-        <w:rPr>
-          <w:rFonts w:ascii="Cambria" w:hAnsi="Cambria"/>
-        </w:rPr>
-      </w:pPr>
-      <w:r>
-        <w:rPr>
-          <w:rFonts w:ascii="Cambria" w:hAnsi="Cambria" w:cs="Helvetica"/>
-          <w:color w:val="333333"/>
-          <w:sz w:val="21"/>
-          <w:szCs w:val="21"/>
-        </w:rPr>
-        <w:t>Add the openxc-ios-framework as mentioned above.</w:t>
-      </w:r>
-      <w:r>
-        <w:rPr>
-          <w:rFonts w:ascii="Cambria" w:hAnsi="Cambria"/>
-        </w:rPr>
-        <w:t xml:space="preserve"> </w:t>
       </w:r>
     </w:p>
     <w:sectPr>
@@ -1841,7 +1977,7 @@
 </file>
 
 <file path=word/numbering.xml><?xml version="1.0" encoding="utf-8"?>
-<w:numbering xmlns:wpc="http://schemas.microsoft.com/office/word/2010/wordprocessingCanvas" xmlns:cx="http://schemas.microsoft.com/office/drawing/2014/chartex" xmlns:cx1="http://schemas.microsoft.com/office/drawing/2015/9/8/chartex" xmlns:mc="http://schemas.openxmlformats.org/markup-compatibility/2006" xmlns:o="urn:schemas-microsoft-com:office:office" xmlns:r="http://schemas.openxmlformats.org/officeDocument/2006/relationships" xmlns:m="http://schemas.openxmlformats.org/officeDocument/2006/math" xmlns:v="urn:schemas-microsoft-com:vml" xmlns:wp14="http://schemas.microsoft.com/office/word/2010/wordprocessingDrawing" xmlns:wp="http://schemas.openxmlformats.org/drawingml/2006/wordprocessingDrawing" xmlns:w10="urn:schemas-microsoft-com:office:word" xmlns:w="http://schemas.openxmlformats.org/wordprocessingml/2006/main" xmlns:w14="http://schemas.microsoft.com/office/word/2010/wordml" xmlns:w15="http://schemas.microsoft.com/office/word/2012/wordml" xmlns:w16se="http://schemas.microsoft.com/office/word/2015/wordml/symex" xmlns:wpg="http://schemas.microsoft.com/office/word/2010/wordprocessingGroup" xmlns:wpi="http://schemas.microsoft.com/office/word/2010/wordprocessingInk" xmlns:wne="http://schemas.microsoft.com/office/word/2006/wordml" xmlns:wps="http://schemas.microsoft.com/office/word/2010/wordprocessingShape" mc:Ignorable="w14 w15 w16se wp14">
+<w:numbering xmlns:wpc="http://schemas.microsoft.com/office/word/2010/wordprocessingCanvas" xmlns:cx="http://schemas.microsoft.com/office/drawing/2014/chartex" xmlns:cx1="http://schemas.microsoft.com/office/drawing/2015/9/8/chartex" xmlns:cx2="http://schemas.microsoft.com/office/drawing/2015/10/21/chartex" xmlns:cx3="http://schemas.microsoft.com/office/drawing/2016/5/9/chartex" xmlns:cx4="http://schemas.microsoft.com/office/drawing/2016/5/10/chartex" xmlns:cx5="http://schemas.microsoft.com/office/drawing/2016/5/11/chartex" xmlns:cx6="http://schemas.microsoft.com/office/drawing/2016/5/12/chartex" xmlns:cx7="http://schemas.microsoft.com/office/drawing/2016/5/13/chartex" xmlns:cx8="http://schemas.microsoft.com/office/drawing/2016/5/14/chartex" xmlns:mc="http://schemas.openxmlformats.org/markup-compatibility/2006" xmlns:aink="http://schemas.microsoft.com/office/drawing/2016/ink" xmlns:am3d="http://schemas.microsoft.com/office/drawing/2017/model3d" xmlns:o="urn:schemas-microsoft-com:office:office" xmlns:r="http://schemas.openxmlformats.org/officeDocument/2006/relationships" xmlns:m="http://schemas.openxmlformats.org/officeDocument/2006/math" xmlns:v="urn:schemas-microsoft-com:vml" xmlns:wp14="http://schemas.microsoft.com/office/word/2010/wordprocessingDrawing" xmlns:wp="http://schemas.openxmlformats.org/drawingml/2006/wordprocessingDrawing" xmlns:w10="urn:schemas-microsoft-com:office:word" xmlns:w="http://schemas.openxmlformats.org/wordprocessingml/2006/main" xmlns:w14="http://schemas.microsoft.com/office/word/2010/wordml" xmlns:w15="http://schemas.microsoft.com/office/word/2012/wordml" xmlns:w16cid="http://schemas.microsoft.com/office/word/2016/wordml/cid" xmlns:w16se="http://schemas.microsoft.com/office/word/2015/wordml/symex" xmlns:wpg="http://schemas.microsoft.com/office/word/2010/wordprocessingGroup" xmlns:wpi="http://schemas.microsoft.com/office/word/2010/wordprocessingInk" xmlns:wne="http://schemas.microsoft.com/office/word/2006/wordml" xmlns:wps="http://schemas.microsoft.com/office/word/2010/wordprocessingShape" mc:Ignorable="w14 w15 w16se w16cid wp14">
   <w:abstractNum w:abstractNumId="0" w15:restartNumberingAfterBreak="0">
     <w:nsid w:val="0E516679"/>
     <w:multiLevelType w:val="hybridMultilevel"/>
@@ -2041,17 +2177,133 @@
       </w:pPr>
     </w:lvl>
   </w:abstractNum>
+  <w:abstractNum w:abstractNumId="2" w15:restartNumberingAfterBreak="0">
+    <w:nsid w:val="5E8C59B5"/>
+    <w:multiLevelType w:val="hybridMultilevel"/>
+    <w:tmpl w:val="7138CE8A"/>
+    <w:lvl w:ilvl="0" w:tplc="0409000F">
+      <w:start w:val="1"/>
+      <w:numFmt w:val="decimal"/>
+      <w:lvlText w:val="%1."/>
+      <w:lvlJc w:val="left"/>
+      <w:pPr>
+        <w:ind w:left="720" w:hanging="360"/>
+      </w:pPr>
+      <w:rPr>
+        <w:rFonts w:hint="default"/>
+      </w:rPr>
+    </w:lvl>
+    <w:lvl w:ilvl="1" w:tplc="04090003" w:tentative="1">
+      <w:start w:val="1"/>
+      <w:numFmt w:val="bullet"/>
+      <w:lvlText w:val="o"/>
+      <w:lvlJc w:val="left"/>
+      <w:pPr>
+        <w:ind w:left="1440" w:hanging="360"/>
+      </w:pPr>
+      <w:rPr>
+        <w:rFonts w:ascii="Courier New" w:hAnsi="Courier New" w:cs="Courier New" w:hint="default"/>
+      </w:rPr>
+    </w:lvl>
+    <w:lvl w:ilvl="2" w:tplc="04090005" w:tentative="1">
+      <w:start w:val="1"/>
+      <w:numFmt w:val="bullet"/>
+      <w:lvlText w:val=""/>
+      <w:lvlJc w:val="left"/>
+      <w:pPr>
+        <w:ind w:left="2160" w:hanging="360"/>
+      </w:pPr>
+      <w:rPr>
+        <w:rFonts w:ascii="Wingdings" w:hAnsi="Wingdings" w:hint="default"/>
+      </w:rPr>
+    </w:lvl>
+    <w:lvl w:ilvl="3" w:tplc="04090001" w:tentative="1">
+      <w:start w:val="1"/>
+      <w:numFmt w:val="bullet"/>
+      <w:lvlText w:val=""/>
+      <w:lvlJc w:val="left"/>
+      <w:pPr>
+        <w:ind w:left="2880" w:hanging="360"/>
+      </w:pPr>
+      <w:rPr>
+        <w:rFonts w:ascii="Symbol" w:hAnsi="Symbol" w:hint="default"/>
+      </w:rPr>
+    </w:lvl>
+    <w:lvl w:ilvl="4" w:tplc="04090003" w:tentative="1">
+      <w:start w:val="1"/>
+      <w:numFmt w:val="bullet"/>
+      <w:lvlText w:val="o"/>
+      <w:lvlJc w:val="left"/>
+      <w:pPr>
+        <w:ind w:left="3600" w:hanging="360"/>
+      </w:pPr>
+      <w:rPr>
+        <w:rFonts w:ascii="Courier New" w:hAnsi="Courier New" w:cs="Courier New" w:hint="default"/>
+      </w:rPr>
+    </w:lvl>
+    <w:lvl w:ilvl="5" w:tplc="04090005" w:tentative="1">
+      <w:start w:val="1"/>
+      <w:numFmt w:val="bullet"/>
+      <w:lvlText w:val=""/>
+      <w:lvlJc w:val="left"/>
+      <w:pPr>
+        <w:ind w:left="4320" w:hanging="360"/>
+      </w:pPr>
+      <w:rPr>
+        <w:rFonts w:ascii="Wingdings" w:hAnsi="Wingdings" w:hint="default"/>
+      </w:rPr>
+    </w:lvl>
+    <w:lvl w:ilvl="6" w:tplc="04090001" w:tentative="1">
+      <w:start w:val="1"/>
+      <w:numFmt w:val="bullet"/>
+      <w:lvlText w:val=""/>
+      <w:lvlJc w:val="left"/>
+      <w:pPr>
+        <w:ind w:left="5040" w:hanging="360"/>
+      </w:pPr>
+      <w:rPr>
+        <w:rFonts w:ascii="Symbol" w:hAnsi="Symbol" w:hint="default"/>
+      </w:rPr>
+    </w:lvl>
+    <w:lvl w:ilvl="7" w:tplc="04090003" w:tentative="1">
+      <w:start w:val="1"/>
+      <w:numFmt w:val="bullet"/>
+      <w:lvlText w:val="o"/>
+      <w:lvlJc w:val="left"/>
+      <w:pPr>
+        <w:ind w:left="5760" w:hanging="360"/>
+      </w:pPr>
+      <w:rPr>
+        <w:rFonts w:ascii="Courier New" w:hAnsi="Courier New" w:cs="Courier New" w:hint="default"/>
+      </w:rPr>
+    </w:lvl>
+    <w:lvl w:ilvl="8" w:tplc="04090005" w:tentative="1">
+      <w:start w:val="1"/>
+      <w:numFmt w:val="bullet"/>
+      <w:lvlText w:val=""/>
+      <w:lvlJc w:val="left"/>
+      <w:pPr>
+        <w:ind w:left="6480" w:hanging="360"/>
+      </w:pPr>
+      <w:rPr>
+        <w:rFonts w:ascii="Wingdings" w:hAnsi="Wingdings" w:hint="default"/>
+      </w:rPr>
+    </w:lvl>
+  </w:abstractNum>
   <w:num w:numId="1">
     <w:abstractNumId w:val="0"/>
   </w:num>
   <w:num w:numId="2">
     <w:abstractNumId w:val="1"/>
   </w:num>
+  <w:num w:numId="3">
+    <w:abstractNumId w:val="2"/>
+  </w:num>
 </w:numbering>
 </file>
 
 <file path=word/styles.xml><?xml version="1.0" encoding="utf-8"?>
-<w:styles xmlns:mc="http://schemas.openxmlformats.org/markup-compatibility/2006" xmlns:r="http://schemas.openxmlformats.org/officeDocument/2006/relationships" xmlns:w="http://schemas.openxmlformats.org/wordprocessingml/2006/main" xmlns:w14="http://schemas.microsoft.com/office/word/2010/wordml" xmlns:w15="http://schemas.microsoft.com/office/word/2012/wordml" xmlns:w16se="http://schemas.microsoft.com/office/word/2015/wordml/symex" mc:Ignorable="w14 w15 w16se">
+<w:styles xmlns:mc="http://schemas.openxmlformats.org/markup-compatibility/2006" xmlns:r="http://schemas.openxmlformats.org/officeDocument/2006/relationships" xmlns:w="http://schemas.openxmlformats.org/wordprocessingml/2006/main" xmlns:w14="http://schemas.microsoft.com/office/word/2010/wordml" xmlns:w15="http://schemas.microsoft.com/office/word/2012/wordml" xmlns:w16cid="http://schemas.microsoft.com/office/word/2016/wordml/cid" xmlns:w16se="http://schemas.microsoft.com/office/word/2015/wordml/symex" mc:Ignorable="w14 w15 w16se w16cid">
   <w:docDefaults>
     <w:rPrDefault>
       <w:rPr>
@@ -2067,7 +2319,7 @@
       </w:pPr>
     </w:pPrDefault>
   </w:docDefaults>
-  <w:latentStyles w:defLockedState="0" w:defUIPriority="99" w:defSemiHidden="0" w:defUnhideWhenUsed="0" w:defQFormat="0" w:count="371">
+  <w:latentStyles w:defLockedState="0" w:defUIPriority="99" w:defSemiHidden="0" w:defUnhideWhenUsed="0" w:defQFormat="0" w:count="375">
     <w:lsdException w:name="Normal" w:uiPriority="0" w:qFormat="1"/>
     <w:lsdException w:name="heading 1" w:uiPriority="9" w:qFormat="1"/>
     <w:lsdException w:name="heading 2" w:semiHidden="1" w:uiPriority="9" w:unhideWhenUsed="1" w:qFormat="1"/>
@@ -2173,7 +2425,6 @@
     <w:lsdException w:name="HTML Sample" w:semiHidden="1" w:unhideWhenUsed="1"/>
     <w:lsdException w:name="HTML Typewriter" w:semiHidden="1" w:unhideWhenUsed="1"/>
     <w:lsdException w:name="HTML Variable" w:semiHidden="1" w:unhideWhenUsed="1"/>
-    <w:lsdException w:name="Normal Table" w:semiHidden="1" w:unhideWhenUsed="1"/>
     <w:lsdException w:name="annotation subject" w:semiHidden="1" w:unhideWhenUsed="1"/>
     <w:lsdException w:name="No List" w:semiHidden="1" w:unhideWhenUsed="1"/>
     <w:lsdException w:name="Outline List 1" w:semiHidden="1" w:unhideWhenUsed="1"/>
@@ -2217,10 +2468,8 @@
     <w:lsdException w:name="Table Elegant" w:semiHidden="1" w:unhideWhenUsed="1"/>
     <w:lsdException w:name="Table Professional" w:semiHidden="1" w:unhideWhenUsed="1"/>
     <w:lsdException w:name="Table Subtle 1" w:semiHidden="1" w:unhideWhenUsed="1"/>
-    <w:lsdException w:name="Table Subtle 2" w:semiHidden="1" w:unhideWhenUsed="1"/>
     <w:lsdException w:name="Table Web 1" w:semiHidden="1" w:unhideWhenUsed="1"/>
     <w:lsdException w:name="Table Web 2" w:semiHidden="1" w:unhideWhenUsed="1"/>
-    <w:lsdException w:name="Table Web 3" w:semiHidden="1" w:unhideWhenUsed="1"/>
     <w:lsdException w:name="Balloon Text" w:semiHidden="1" w:unhideWhenUsed="1"/>
     <w:lsdException w:name="Table Grid" w:uiPriority="39"/>
     <w:lsdException w:name="Table Theme" w:semiHidden="1" w:unhideWhenUsed="1"/>
@@ -2439,6 +2688,10 @@
     <w:lsdException w:name="List Table 5 Dark Accent 6" w:uiPriority="50"/>
     <w:lsdException w:name="List Table 6 Colorful Accent 6" w:uiPriority="51"/>
     <w:lsdException w:name="List Table 7 Colorful Accent 6" w:uiPriority="52"/>
+    <w:lsdException w:name="Mention" w:semiHidden="1" w:unhideWhenUsed="1"/>
+    <w:lsdException w:name="Smart Hyperlink" w:semiHidden="1" w:unhideWhenUsed="1"/>
+    <w:lsdException w:name="Hashtag" w:semiHidden="1" w:unhideWhenUsed="1"/>
+    <w:lsdException w:name="Unresolved Mention" w:semiHidden="1" w:unhideWhenUsed="1"/>
   </w:latentStyles>
   <w:style w:type="paragraph" w:default="1" w:styleId="Normal">
     <w:name w:val="Normal"/>
@@ -2704,6 +2957,29 @@
     <w:pPr>
       <w:spacing w:after="100"/>
       <w:ind w:left="220"/>
+    </w:pPr>
+  </w:style>
+  <w:style w:type="character" w:styleId="FollowedHyperlink">
+    <w:name w:val="FollowedHyperlink"/>
+    <w:basedOn w:val="DefaultParagraphFont"/>
+    <w:uiPriority w:val="99"/>
+    <w:semiHidden/>
+    <w:unhideWhenUsed/>
+    <w:rsid w:val="00C27556"/>
+    <w:rPr>
+      <w:color w:val="954F72" w:themeColor="followedHyperlink"/>
+      <w:u w:val="single"/>
+    </w:rPr>
+  </w:style>
+  <w:style w:type="paragraph" w:styleId="ListParagraph">
+    <w:name w:val="List Paragraph"/>
+    <w:basedOn w:val="Normal"/>
+    <w:uiPriority w:val="34"/>
+    <w:qFormat/>
+    <w:rsid w:val="00C27556"/>
+    <w:pPr>
+      <w:ind w:left="720"/>
+      <w:contextualSpacing/>
     </w:pPr>
   </w:style>
 </w:styles>
@@ -2975,7 +3251,7 @@
 </file>
 
 <file path=customXml/itemProps1.xml><?xml version="1.0" encoding="utf-8"?>
-<ds:datastoreItem xmlns:ds="http://schemas.openxmlformats.org/officeDocument/2006/customXml" ds:itemID="{2EE4C15F-F03B-4539-90BD-BEBECACC50C3}">
+<ds:datastoreItem xmlns:ds="http://schemas.openxmlformats.org/officeDocument/2006/customXml" ds:itemID="{D2D2E1A3-5CC7-FD4B-A71C-1B36081C5E47}">
   <ds:schemaRefs>
     <ds:schemaRef ds:uri="http://schemas.openxmlformats.org/officeDocument/2006/bibliography"/>
   </ds:schemaRefs>

</xml_diff>

<commit_message>
documents and pod specs updated with protobuf cocoapod 1.3.4
</commit_message>
<xml_diff>
--- a/OpenXC_iOS_Document.docx
+++ b/OpenXC_iOS_Document.docx
@@ -12,7 +12,6 @@
           <w:szCs w:val="56"/>
         </w:rPr>
       </w:pPr>
-      <w:proofErr w:type="spellStart"/>
       <w:r>
         <w:rPr>
           <w:rFonts w:ascii="Cambria" w:hAnsi="Cambria"/>
@@ -20,17 +19,7 @@
           <w:sz w:val="56"/>
           <w:szCs w:val="56"/>
         </w:rPr>
-        <w:t>OpenXC</w:t>
-      </w:r>
-      <w:proofErr w:type="spellEnd"/>
-      <w:r>
-        <w:rPr>
-          <w:rFonts w:ascii="Cambria" w:hAnsi="Cambria"/>
-          <w:b/>
-          <w:sz w:val="56"/>
-          <w:szCs w:val="56"/>
-        </w:rPr>
-        <w:t xml:space="preserve"> iOS</w:t>
+        <w:t>OpenXC iOS</w:t>
       </w:r>
     </w:p>
     <w:p>
@@ -727,9 +716,7 @@
         </w:rPr>
         <w:t>Using VI with iOS</w:t>
       </w:r>
-      <w:bookmarkStart w:id="1" w:name="_GoBack"/>
       <w:bookmarkEnd w:id="0"/>
-      <w:bookmarkEnd w:id="1"/>
     </w:p>
     <w:p/>
     <w:p>
@@ -1049,9 +1036,16 @@
         </w:numPr>
       </w:pPr>
       <w:r>
-        <w:t xml:space="preserve">Install XCode 8 or latest in your machine if not </w:t>
-      </w:r>
-      <w:proofErr w:type="gramStart"/>
+        <w:t xml:space="preserve">Install XCode </w:t>
+      </w:r>
+      <w:bookmarkStart w:id="1" w:name="_GoBack"/>
+      <w:r>
+        <w:t>8</w:t>
+      </w:r>
+      <w:bookmarkEnd w:id="1"/>
+      <w:r>
+        <w:t xml:space="preserve"> or latest in your machine if not </w:t>
+      </w:r>
       <w:r>
         <w:t>installed.</w:t>
       </w:r>
@@ -1062,9 +1056,8 @@
           <w:sz w:val="21"/>
           <w:szCs w:val="21"/>
         </w:rPr>
-        <w:t>(</w:t>
-      </w:r>
-      <w:proofErr w:type="gramEnd"/>
+        <w:t xml:space="preserve"> (</w:t>
+      </w:r>
       <w:hyperlink r:id="rId9" w:history="1">
         <w:r>
           <w:rPr>
@@ -2425,6 +2418,7 @@
     <w:lsdException w:name="HTML Sample" w:semiHidden="1" w:unhideWhenUsed="1"/>
     <w:lsdException w:name="HTML Typewriter" w:semiHidden="1" w:unhideWhenUsed="1"/>
     <w:lsdException w:name="HTML Variable" w:semiHidden="1" w:unhideWhenUsed="1"/>
+    <w:lsdException w:name="Normal Table" w:semiHidden="1" w:unhideWhenUsed="1"/>
     <w:lsdException w:name="annotation subject" w:semiHidden="1" w:unhideWhenUsed="1"/>
     <w:lsdException w:name="No List" w:semiHidden="1" w:unhideWhenUsed="1"/>
     <w:lsdException w:name="Outline List 1" w:semiHidden="1" w:unhideWhenUsed="1"/>
@@ -2468,8 +2462,10 @@
     <w:lsdException w:name="Table Elegant" w:semiHidden="1" w:unhideWhenUsed="1"/>
     <w:lsdException w:name="Table Professional" w:semiHidden="1" w:unhideWhenUsed="1"/>
     <w:lsdException w:name="Table Subtle 1" w:semiHidden="1" w:unhideWhenUsed="1"/>
+    <w:lsdException w:name="Table Subtle 2" w:semiHidden="1" w:unhideWhenUsed="1"/>
     <w:lsdException w:name="Table Web 1" w:semiHidden="1" w:unhideWhenUsed="1"/>
     <w:lsdException w:name="Table Web 2" w:semiHidden="1" w:unhideWhenUsed="1"/>
+    <w:lsdException w:name="Table Web 3" w:semiHidden="1" w:unhideWhenUsed="1"/>
     <w:lsdException w:name="Balloon Text" w:semiHidden="1" w:unhideWhenUsed="1"/>
     <w:lsdException w:name="Table Grid" w:uiPriority="39"/>
     <w:lsdException w:name="Table Theme" w:semiHidden="1" w:unhideWhenUsed="1"/>
@@ -3251,7 +3247,7 @@
 </file>
 
 <file path=customXml/itemProps1.xml><?xml version="1.0" encoding="utf-8"?>
-<ds:datastoreItem xmlns:ds="http://schemas.openxmlformats.org/officeDocument/2006/customXml" ds:itemID="{D2D2E1A3-5CC7-FD4B-A71C-1B36081C5E47}">
+<ds:datastoreItem xmlns:ds="http://schemas.openxmlformats.org/officeDocument/2006/customXml" ds:itemID="{5A29069E-B543-B648-9F8D-C8451456CDA1}">
   <ds:schemaRefs>
     <ds:schemaRef ds:uri="http://schemas.openxmlformats.org/officeDocument/2006/bibliography"/>
   </ds:schemaRefs>

</xml_diff>

<commit_message>
Update documentation to remove old references
</commit_message>
<xml_diff>
--- a/OpenXC_iOS_Document.docx
+++ b/OpenXC_iOS_Document.docx
@@ -83,7 +83,7 @@
           <w:r>
             <w:fldChar w:fldCharType="separate"/>
           </w:r>
-          <w:hyperlink w:anchor="_Toc465427567" w:history="1">
+          <w:hyperlink w:anchor="_Toc33615544" w:history="1">
             <w:r>
               <w:rPr>
                 <w:rStyle w:val="Hyperlink"/>
@@ -112,7 +112,7 @@
                 <w:noProof/>
                 <w:webHidden/>
               </w:rPr>
-              <w:instrText xml:space="preserve"> PAGEREF _Toc465427567 \h </w:instrText>
+              <w:instrText xml:space="preserve"> PAGEREF _Toc33615544 \h </w:instrText>
             </w:r>
             <w:r>
               <w:rPr>
@@ -154,7 +154,7 @@
               <w:noProof/>
             </w:rPr>
           </w:pPr>
-          <w:hyperlink w:anchor="_Toc465427568" w:history="1">
+          <w:hyperlink w:anchor="_Toc33615545" w:history="1">
             <w:r>
               <w:rPr>
                 <w:rStyle w:val="Hyperlink"/>
@@ -163,7 +163,7 @@
                 <w:bCs/>
                 <w:noProof/>
               </w:rPr>
-              <w:t>Install the OpenXC Enabler</w:t>
+              <w:t>Install the Demo Application</w:t>
             </w:r>
             <w:r>
               <w:rPr>
@@ -184,7 +184,7 @@
                 <w:noProof/>
                 <w:webHidden/>
               </w:rPr>
-              <w:instrText xml:space="preserve"> PAGEREF _Toc465427568 \h </w:instrText>
+              <w:instrText xml:space="preserve"> PAGEREF _Toc33615545 \h </w:instrText>
             </w:r>
             <w:r>
               <w:rPr>
@@ -226,7 +226,7 @@
               <w:noProof/>
             </w:rPr>
           </w:pPr>
-          <w:hyperlink w:anchor="_Toc465427569" w:history="1">
+          <w:hyperlink w:anchor="_Toc33615546" w:history="1">
             <w:r>
               <w:rPr>
                 <w:rStyle w:val="Hyperlink"/>
@@ -256,7 +256,7 @@
                 <w:noProof/>
                 <w:webHidden/>
               </w:rPr>
-              <w:instrText xml:space="preserve"> PAGEREF _Toc465427569 \h </w:instrText>
+              <w:instrText xml:space="preserve"> PAGEREF _Toc33615546 \h </w:instrText>
             </w:r>
             <w:r>
               <w:rPr>
@@ -298,7 +298,7 @@
               <w:noProof/>
             </w:rPr>
           </w:pPr>
-          <w:hyperlink w:anchor="_Toc465427570" w:history="1">
+          <w:hyperlink w:anchor="_Toc33615547" w:history="1">
             <w:r>
               <w:rPr>
                 <w:rStyle w:val="Hyperlink"/>
@@ -327,7 +327,7 @@
                 <w:noProof/>
                 <w:webHidden/>
               </w:rPr>
-              <w:instrText xml:space="preserve"> PAGEREF _Toc465427570 \h </w:instrText>
+              <w:instrText xml:space="preserve"> PAGEREF _Toc33615547 \h </w:instrText>
             </w:r>
             <w:r>
               <w:rPr>
@@ -369,7 +369,7 @@
               <w:noProof/>
             </w:rPr>
           </w:pPr>
-          <w:hyperlink w:anchor="_Toc465427571" w:history="1">
+          <w:hyperlink w:anchor="_Toc33615548" w:history="1">
             <w:r>
               <w:rPr>
                 <w:rStyle w:val="Hyperlink"/>
@@ -398,7 +398,7 @@
                 <w:noProof/>
                 <w:webHidden/>
               </w:rPr>
-              <w:instrText xml:space="preserve"> PAGEREF _Toc465427571 \h </w:instrText>
+              <w:instrText xml:space="preserve"> PAGEREF _Toc33615548 \h </w:instrText>
             </w:r>
             <w:r>
               <w:rPr>
@@ -705,7 +705,7 @@
           <w:szCs w:val="36"/>
         </w:rPr>
       </w:pPr>
-      <w:bookmarkStart w:id="0" w:name="_Toc465427567"/>
+      <w:bookmarkStart w:id="0" w:name="_Toc33615544"/>
       <w:r>
         <w:rPr>
           <w:rFonts w:ascii="Cambria" w:eastAsia="Times New Roman" w:hAnsi="Cambria"/>
@@ -893,6 +893,7 @@
         </w:rPr>
       </w:pPr>
       <w:hyperlink r:id="rId7" w:history="1">
+        <w:bookmarkStart w:id="1" w:name="_Toc33615545"/>
         <w:r>
           <w:rPr>
             <w:rStyle w:val="Hyperlink"/>
@@ -904,9 +905,36 @@
             <w:szCs w:val="36"/>
             <w:u w:val="none"/>
           </w:rPr>
-          <w:t>Install the openxc-ios-library</w:t>
+          <w:t xml:space="preserve">Install the </w:t>
+        </w:r>
+        <w:r>
+          <w:rPr>
+            <w:rStyle w:val="Hyperlink"/>
+            <w:rFonts w:ascii="Cambria" w:hAnsi="Cambria" w:cs="Helvetica"/>
+            <w:b/>
+            <w:bCs/>
+            <w:color w:val="auto"/>
+            <w:sz w:val="36"/>
+            <w:szCs w:val="36"/>
+            <w:u w:val="none"/>
+          </w:rPr>
+          <w:t>Demo</w:t>
         </w:r>
       </w:hyperlink>
+      <w:r>
+        <w:rPr>
+          <w:rStyle w:val="Hyperlink"/>
+          <w:rFonts w:ascii="Cambria" w:hAnsi="Cambria" w:cs="Helvetica"/>
+          <w:b/>
+          <w:bCs/>
+          <w:color w:val="auto"/>
+          <w:sz w:val="36"/>
+          <w:szCs w:val="36"/>
+          <w:u w:val="none"/>
+        </w:rPr>
+        <w:t xml:space="preserve"> Application</w:t>
+      </w:r>
+      <w:bookmarkEnd w:id="1"/>
     </w:p>
     <w:p/>
     <w:p>
@@ -1036,15 +1064,7 @@
         </w:numPr>
       </w:pPr>
       <w:r>
-        <w:t xml:space="preserve">Install XCode </w:t>
-      </w:r>
-      <w:bookmarkStart w:id="1" w:name="_GoBack"/>
-      <w:r>
-        <w:t>8</w:t>
-      </w:r>
-      <w:bookmarkEnd w:id="1"/>
-      <w:r>
-        <w:t xml:space="preserve"> or latest in your machine if not </w:t>
+        <w:t xml:space="preserve">Install XCode 8 or latest in your machine if not </w:t>
       </w:r>
       <w:r>
         <w:t>installed.</w:t>
@@ -1292,7 +1312,7 @@
         </w:rPr>
       </w:pPr>
       <w:hyperlink r:id="rId10" w:anchor="contributor" w:history="1">
-        <w:bookmarkStart w:id="2" w:name="_Toc465427569"/>
+        <w:bookmarkStart w:id="2" w:name="_Toc33615546"/>
         <w:r>
           <w:rPr>
             <w:rStyle w:val="Hyperlink"/>
@@ -1669,7 +1689,7 @@
           <w:szCs w:val="36"/>
         </w:rPr>
       </w:pPr>
-      <w:bookmarkStart w:id="3" w:name="_Toc465427570"/>
+      <w:bookmarkStart w:id="3" w:name="_Toc33615547"/>
       <w:r>
         <w:rPr>
           <w:rFonts w:ascii="Cambria" w:hAnsi="Cambria"/>
@@ -1801,163 +1821,8 @@
         </w:rPr>
         <w:t>Once you’re comfortable with creating an iOS app, continue on with this tutorial to enrich it with data from your vehicle.</w:t>
       </w:r>
-    </w:p>
-    <w:p>
-      <w:pPr>
-        <w:rPr>
-          <w:rFonts w:ascii="Cambria" w:hAnsi="Cambria"/>
-        </w:rPr>
-      </w:pPr>
-    </w:p>
-    <w:p>
-      <w:pPr>
-        <w:pStyle w:val="Heading2"/>
-        <w:rPr>
-          <w:rFonts w:ascii="Cambria" w:hAnsi="Cambria"/>
-          <w:b/>
-          <w:color w:val="auto"/>
-          <w:sz w:val="36"/>
-          <w:szCs w:val="36"/>
-        </w:rPr>
-      </w:pPr>
-      <w:bookmarkStart w:id="4" w:name="_Toc465427571"/>
-      <w:r>
-        <w:rPr>
-          <w:rFonts w:ascii="Cambria" w:hAnsi="Cambria"/>
-          <w:b/>
-          <w:color w:val="auto"/>
-          <w:sz w:val="36"/>
-          <w:szCs w:val="36"/>
-        </w:rPr>
-        <w:t>Starter Application</w:t>
-      </w:r>
+      <w:bookmarkStart w:id="4" w:name="_GoBack"/>
       <w:bookmarkEnd w:id="4"/>
-    </w:p>
-    <w:p>
-      <w:pPr>
-        <w:numPr>
-          <w:ilvl w:val="0"/>
-          <w:numId w:val="2"/>
-        </w:numPr>
-        <w:shd w:val="clear" w:color="auto" w:fill="FFFFFF"/>
-        <w:spacing w:before="100" w:beforeAutospacing="1" w:after="100" w:afterAutospacing="1" w:line="240" w:lineRule="auto"/>
-        <w:rPr>
-          <w:rFonts w:ascii="Cambria" w:hAnsi="Cambria" w:cs="Helvetica"/>
-          <w:color w:val="333333"/>
-          <w:sz w:val="21"/>
-          <w:szCs w:val="21"/>
-        </w:rPr>
-      </w:pPr>
-      <w:r>
-        <w:rPr>
-          <w:rFonts w:ascii="Cambria" w:hAnsi="Cambria" w:cs="Helvetica"/>
-          <w:color w:val="333333"/>
-          <w:sz w:val="21"/>
-          <w:szCs w:val="21"/>
-        </w:rPr>
-        <w:t>Download the</w:t>
-      </w:r>
-      <w:r>
-        <w:rPr>
-          <w:rStyle w:val="apple-converted-space"/>
-          <w:rFonts w:ascii="Cambria" w:hAnsi="Cambria" w:cs="Helvetica"/>
-          <w:color w:val="333333"/>
-          <w:sz w:val="21"/>
-          <w:szCs w:val="21"/>
-        </w:rPr>
-        <w:t> </w:t>
-      </w:r>
-      <w:hyperlink r:id="rId14" w:history="1">
-        <w:r>
-          <w:rPr>
-            <w:rStyle w:val="Hyperlink"/>
-            <w:rFonts w:ascii="Cambria" w:hAnsi="Cambria" w:cs="Helvetica"/>
-            <w:sz w:val="21"/>
-            <w:szCs w:val="21"/>
-          </w:rPr>
-          <w:t>complete starter application</w:t>
-        </w:r>
-      </w:hyperlink>
-      <w:r>
-        <w:rPr>
-          <w:rStyle w:val="apple-converted-space"/>
-          <w:rFonts w:ascii="Cambria" w:hAnsi="Cambria" w:cs="Helvetica"/>
-          <w:color w:val="333333"/>
-          <w:sz w:val="21"/>
-          <w:szCs w:val="21"/>
-        </w:rPr>
-        <w:t> </w:t>
-      </w:r>
-      <w:r>
-        <w:rPr>
-          <w:rFonts w:ascii="Cambria" w:hAnsi="Cambria" w:cs="Helvetica"/>
-          <w:color w:val="333333"/>
-          <w:sz w:val="21"/>
-          <w:szCs w:val="21"/>
-        </w:rPr>
-        <w:t xml:space="preserve">from GitHub (click the “ZIP” button on the </w:t>
-      </w:r>
-      <w:r>
-        <w:rPr>
-          <w:rFonts w:ascii="Cambria" w:hAnsi="Cambria" w:cs="Helvetica"/>
-          <w:color w:val="333333"/>
-          <w:sz w:val="21"/>
-          <w:szCs w:val="21"/>
-        </w:rPr>
-        <w:t>right-hand</w:t>
-      </w:r>
-      <w:r>
-        <w:rPr>
-          <w:rFonts w:ascii="Cambria" w:hAnsi="Cambria" w:cs="Helvetica"/>
-          <w:color w:val="333333"/>
-          <w:sz w:val="21"/>
-          <w:szCs w:val="21"/>
-        </w:rPr>
-        <w:t xml:space="preserve"> column or </w:t>
-      </w:r>
-      <w:r>
-        <w:rPr>
-          <w:rFonts w:ascii="Cambria" w:hAnsi="Cambria" w:cs="Helvetica"/>
-          <w:color w:val="333333"/>
-          <w:sz w:val="21"/>
-          <w:szCs w:val="21"/>
-        </w:rPr>
-        <w:t>clone in</w:t>
-      </w:r>
-      <w:r>
-        <w:rPr>
-          <w:rFonts w:ascii="Cambria" w:hAnsi="Cambria" w:cs="Helvetica"/>
-          <w:color w:val="333333"/>
-          <w:sz w:val="21"/>
-          <w:szCs w:val="21"/>
-        </w:rPr>
-        <w:t xml:space="preserve"> Git), and extract it to your code workspace.</w:t>
-      </w:r>
-    </w:p>
-    <w:p>
-      <w:pPr>
-        <w:numPr>
-          <w:ilvl w:val="0"/>
-          <w:numId w:val="2"/>
-        </w:numPr>
-        <w:shd w:val="clear" w:color="auto" w:fill="FFFFFF"/>
-        <w:spacing w:before="100" w:beforeAutospacing="1" w:after="100" w:afterAutospacing="1" w:line="240" w:lineRule="auto"/>
-        <w:rPr>
-          <w:rFonts w:ascii="Cambria" w:hAnsi="Cambria" w:cs="Helvetica"/>
-          <w:color w:val="333333"/>
-          <w:sz w:val="21"/>
-          <w:szCs w:val="21"/>
-        </w:rPr>
-      </w:pPr>
-      <w:r>
-        <w:rPr>
-          <w:rFonts w:ascii="Cambria" w:hAnsi="Cambria" w:cs="Helvetica"/>
-          <w:color w:val="333333"/>
-          <w:sz w:val="21"/>
-          <w:szCs w:val="21"/>
-        </w:rPr>
-        <w:t>Open the project with XCode.</w:t>
-      </w:r>
     </w:p>
     <w:sectPr>
       <w:pgSz w:w="12240" w:h="15840"/>
@@ -2761,7 +2626,6 @@
   <w:style w:type="character" w:default="1" w:styleId="DefaultParagraphFont">
     <w:name w:val="Default Paragraph Font"/>
     <w:uiPriority w:val="1"/>
-    <w:semiHidden/>
     <w:unhideWhenUsed/>
   </w:style>
   <w:style w:type="table" w:default="1" w:styleId="TableNormal">
@@ -2833,7 +2697,6 @@
     <w:name w:val="Normal (Web)"/>
     <w:basedOn w:val="Normal"/>
     <w:uiPriority w:val="99"/>
-    <w:semiHidden/>
     <w:unhideWhenUsed/>
     <w:rsid w:val="009555AA"/>
     <w:pPr>
@@ -3247,7 +3110,7 @@
 </file>
 
 <file path=customXml/itemProps1.xml><?xml version="1.0" encoding="utf-8"?>
-<ds:datastoreItem xmlns:ds="http://schemas.openxmlformats.org/officeDocument/2006/customXml" ds:itemID="{5A29069E-B543-B648-9F8D-C8451456CDA1}">
+<ds:datastoreItem xmlns:ds="http://schemas.openxmlformats.org/officeDocument/2006/customXml" ds:itemID="{516EF57A-DC2F-4410-866D-4EB780FCAABC}">
   <ds:schemaRefs>
     <ds:schemaRef ds:uri="http://schemas.openxmlformats.org/officeDocument/2006/bibliography"/>
   </ds:schemaRefs>

</xml_diff>